<commit_message>
85% of project progress
</commit_message>
<xml_diff>
--- a/data dictionary.docx
+++ b/data dictionary.docx
@@ -457,7 +457,7 @@
     <w:p/>
     <w:p>
       <w:r>
-        <w:t>This project opjectives is to create data base throught my sql and make it accessible to users through HTML and PHP codding.</w:t>
+        <w:t>This project opjectives is to create database throught my sql and make it accessible to users through HTML and PHP codding.</w:t>
       </w:r>
     </w:p>
     <w:p>
@@ -2288,18 +2288,18 @@
 </file>
 
 <file path=customXml/item2.xml><?xml version="1.0" encoding="utf-8"?>
+<p:properties xmlns:p="http://schemas.microsoft.com/office/2006/metadata/properties" xmlns:xsi="http://www.w3.org/2001/XMLSchema-instance" xmlns:pc="http://schemas.microsoft.com/office/infopath/2007/PartnerControls">
+  <documentManagement/>
+</p:properties>
+</file>
+
+<file path=customXml/item3.xml><?xml version="1.0" encoding="utf-8"?>
 <?mso-contentType ?>
 <FormTemplates xmlns="http://schemas.microsoft.com/sharepoint/v3/contenttype/forms">
   <Display>DocumentLibraryForm</Display>
   <Edit>DocumentLibraryForm</Edit>
   <New>DocumentLibraryForm</New>
 </FormTemplates>
-</file>
-
-<file path=customXml/item3.xml><?xml version="1.0" encoding="utf-8"?>
-<p:properties xmlns:p="http://schemas.microsoft.com/office/2006/metadata/properties" xmlns:xsi="http://www.w3.org/2001/XMLSchema-instance" xmlns:pc="http://schemas.microsoft.com/office/infopath/2007/PartnerControls">
-  <documentManagement/>
-</p:properties>
 </file>
 
 <file path=customXml/itemProps1.xml><?xml version="1.0" encoding="utf-8"?>
@@ -2322,18 +2322,26 @@
 </file>
 
 <file path=customXml/itemProps2.xml><?xml version="1.0" encoding="utf-8"?>
+<ds:datastoreItem xmlns:ds="http://schemas.openxmlformats.org/officeDocument/2006/customXml" ds:itemID="{AD7DB248-7F2D-4173-93F3-A26A199D69F3}">
+  <ds:schemaRefs>
+    <ds:schemaRef ds:uri="http://purl.org/dc/elements/1.1/"/>
+    <ds:schemaRef ds:uri="http://www.w3.org/XML/1998/namespace"/>
+    <ds:schemaRef ds:uri="c5debbfd-6fa8-46d2-950b-ced1262ab582"/>
+    <ds:schemaRef ds:uri="http://purl.org/dc/terms/"/>
+    <ds:schemaRef ds:uri="http://schemas.microsoft.com/office/2006/documentManagement/types"/>
+    <ds:schemaRef ds:uri="2f459670-bdf0-4302-92dd-19e6943a82a8"/>
+    <ds:schemaRef ds:uri="http://purl.org/dc/dcmitype/"/>
+    <ds:schemaRef ds:uri="http://schemas.microsoft.com/office/infopath/2007/PartnerControls"/>
+    <ds:schemaRef ds:uri="http://schemas.openxmlformats.org/package/2006/metadata/core-properties"/>
+    <ds:schemaRef ds:uri="http://schemas.microsoft.com/office/2006/metadata/properties"/>
+  </ds:schemaRefs>
+</ds:datastoreItem>
+</file>
+
+<file path=customXml/itemProps3.xml><?xml version="1.0" encoding="utf-8"?>
 <ds:datastoreItem xmlns:ds="http://schemas.openxmlformats.org/officeDocument/2006/customXml" ds:itemID="{1AF910D7-F3E1-48D8-8A3E-1B02CBAA294D}">
   <ds:schemaRefs>
     <ds:schemaRef ds:uri="http://schemas.microsoft.com/sharepoint/v3/contenttype/forms"/>
   </ds:schemaRefs>
 </ds:datastoreItem>
-</file>
-
-<file path=customXml/itemProps3.xml><?xml version="1.0" encoding="utf-8"?>
-<ds:datastoreItem xmlns:ds="http://schemas.openxmlformats.org/officeDocument/2006/customXml" ds:itemID="{AD7DB248-7F2D-4173-93F3-A26A199D69F3}">
-  <ds:schemaRefs>
-    <ds:schemaRef ds:uri="http://schemas.microsoft.com/office/2006/metadata/properties"/>
-    <ds:schemaRef ds:uri="http://schemas.microsoft.com/office/infopath/2007/PartnerControls"/>
-  </ds:schemaRefs>
-</ds:datastoreItem>
 </file>
</xml_diff>